<commit_message>
V 1.0.0 Commit after windows build
</commit_message>
<xml_diff>
--- a/Copy of Project Design Doc [GDOC].docx
+++ b/Copy of Project Design Doc [GDOC].docx
@@ -3852,6 +3852,14 @@
                     </w:rPr>
                     <w:t>SFX added</w:t>
                   </w:r>
+                  <w:r>
+                    <w:rPr>
+                      <w:rFonts w:ascii="Cabin" w:eastAsia="Cabin" w:hAnsi="Cabin" w:cs="Cabin"/>
+                      <w:i/>
+                      <w:color w:val="000000" w:themeColor="text1"/>
+                    </w:rPr>
+                    <w:t xml:space="preserve"> </w:t>
+                  </w:r>
                 </w:p>
               </w:tc>
             </w:tr>
@@ -4068,9 +4076,9 @@
                     <w:rPr>
                       <w:rFonts w:ascii="Cabin" w:eastAsia="Cabin" w:hAnsi="Cabin" w:cs="Cabin"/>
                       <w:i/>
-                      <w:color w:val="B7B7B7"/>
-                    </w:rPr>
-                    <w:t>Functional feature(s) by milestone #4</w:t>
+                      <w:color w:val="000000" w:themeColor="text1"/>
+                    </w:rPr>
+                    <w:t>All levels Tested and working as intended</w:t>
                   </w:r>
                 </w:p>
               </w:tc>
@@ -4159,7 +4167,7 @@
                       <w:rFonts w:ascii="Cabin" w:eastAsia="Cabin" w:hAnsi="Cabin" w:cs="Cabin"/>
                       <w:i/>
                     </w:rPr>
-                    <w:t>mm/dd</w:t>
+                    <w:t>2/11</w:t>
                   </w:r>
                 </w:p>
               </w:tc>
@@ -4286,9 +4294,17 @@
                     <w:rPr>
                       <w:rFonts w:ascii="Cabin" w:eastAsia="Cabin" w:hAnsi="Cabin" w:cs="Cabin"/>
                       <w:i/>
-                      <w:color w:val="B7B7B7"/>
-                    </w:rPr>
-                    <w:t>Functional feature(s) by milestone #5</w:t>
+                      <w:color w:val="000000" w:themeColor="text1"/>
+                    </w:rPr>
+                    <w:t>Builds created for Web</w:t>
+                  </w:r>
+                  <w:r>
+                    <w:rPr>
+                      <w:rFonts w:ascii="Cabin" w:eastAsia="Cabin" w:hAnsi="Cabin" w:cs="Cabin"/>
+                      <w:i/>
+                      <w:color w:val="000000" w:themeColor="text1"/>
+                    </w:rPr>
+                    <w:t xml:space="preserve"> and Windows</w:t>
                   </w:r>
                 </w:p>
               </w:tc>
@@ -4377,7 +4393,7 @@
                       <w:rFonts w:ascii="Cabin" w:eastAsia="Cabin" w:hAnsi="Cabin" w:cs="Cabin"/>
                       <w:i/>
                     </w:rPr>
-                    <w:t>mm/dd</w:t>
+                    <w:t>2/11</w:t>
                   </w:r>
                 </w:p>
               </w:tc>
@@ -4514,7 +4530,7 @@
                       <w:i/>
                       <w:color w:val="000000" w:themeColor="text1"/>
                     </w:rPr>
-                    <w:t xml:space="preserve"> – not a part of the minimum viable product</w:t>
+                    <w:t xml:space="preserve"> </w:t>
                   </w:r>
                   <w:r>
                     <w:rPr>
@@ -4522,7 +4538,31 @@
                       <w:i/>
                       <w:color w:val="000000" w:themeColor="text1"/>
                     </w:rPr>
-                    <w:t xml:space="preserve">                                    - </w:t>
+                    <w:t xml:space="preserve"> </w:t>
+                  </w:r>
+                </w:p>
+                <w:p>
+                  <w:pPr>
+                    <w:widowControl w:val="0"/>
+                    <w:numPr>
+                      <w:ilvl w:val="0"/>
+                      <w:numId w:val="1"/>
+                    </w:numPr>
+                    <w:spacing w:line="240" w:lineRule="auto"/>
+                    <w:ind w:left="270"/>
+                    <w:rPr>
+                      <w:rFonts w:ascii="Cabin" w:eastAsia="Cabin" w:hAnsi="Cabin" w:cs="Cabin"/>
+                      <w:i/>
+                      <w:color w:val="000000" w:themeColor="text1"/>
+                    </w:rPr>
+                  </w:pPr>
+                  <w:r>
+                    <w:rPr>
+                      <w:rFonts w:ascii="Cabin" w:eastAsia="Cabin" w:hAnsi="Cabin" w:cs="Cabin"/>
+                      <w:i/>
+                      <w:color w:val="000000" w:themeColor="text1"/>
+                    </w:rPr>
+                    <w:t>Improve grounded check for when player can jump</w:t>
                   </w:r>
                   <w:r>
                     <w:rPr>
@@ -4530,7 +4570,95 @@
                       <w:i/>
                       <w:color w:val="000000" w:themeColor="text1"/>
                     </w:rPr>
-                    <w:t>Improve grounded check to decide when player can jump</w:t>
+                    <w:t xml:space="preserve">    </w:t>
+                  </w:r>
+                </w:p>
+                <w:p>
+                  <w:pPr>
+                    <w:widowControl w:val="0"/>
+                    <w:numPr>
+                      <w:ilvl w:val="0"/>
+                      <w:numId w:val="1"/>
+                    </w:numPr>
+                    <w:spacing w:line="240" w:lineRule="auto"/>
+                    <w:ind w:left="270"/>
+                    <w:rPr>
+                      <w:rFonts w:ascii="Cabin" w:eastAsia="Cabin" w:hAnsi="Cabin" w:cs="Cabin"/>
+                      <w:i/>
+                      <w:color w:val="000000" w:themeColor="text1"/>
+                    </w:rPr>
+                  </w:pPr>
+                  <w:r>
+                    <w:rPr>
+                      <w:rFonts w:ascii="Cabin" w:eastAsia="Cabin" w:hAnsi="Cabin" w:cs="Cabin"/>
+                      <w:i/>
+                      <w:color w:val="000000" w:themeColor="text1"/>
+                    </w:rPr>
+                    <w:t>Additional SFX</w:t>
+                  </w:r>
+                </w:p>
+                <w:p>
+                  <w:pPr>
+                    <w:widowControl w:val="0"/>
+                    <w:numPr>
+                      <w:ilvl w:val="0"/>
+                      <w:numId w:val="1"/>
+                    </w:numPr>
+                    <w:spacing w:line="240" w:lineRule="auto"/>
+                    <w:ind w:left="270"/>
+                    <w:rPr>
+                      <w:rFonts w:ascii="Cabin" w:eastAsia="Cabin" w:hAnsi="Cabin" w:cs="Cabin"/>
+                      <w:i/>
+                      <w:color w:val="000000" w:themeColor="text1"/>
+                    </w:rPr>
+                  </w:pPr>
+                  <w:r>
+                    <w:rPr>
+                      <w:rFonts w:ascii="Cabin" w:eastAsia="Cabin" w:hAnsi="Cabin" w:cs="Cabin"/>
+                      <w:i/>
+                      <w:color w:val="000000" w:themeColor="text1"/>
+                    </w:rPr>
+                    <w:t xml:space="preserve">Improve camera on boss </w:t>
+                  </w:r>
+                  <w:r>
+                    <w:rPr>
+                      <w:rFonts w:ascii="Cabin" w:eastAsia="Cabin" w:hAnsi="Cabin" w:cs="Cabin"/>
+                      <w:i/>
+                      <w:color w:val="000000" w:themeColor="text1"/>
+                    </w:rPr>
+                    <w:t xml:space="preserve">level </w:t>
+                  </w:r>
+                  <w:r>
+                    <w:rPr>
+                      <w:rFonts w:ascii="Cabin" w:eastAsia="Cabin" w:hAnsi="Cabin" w:cs="Cabin"/>
+                      <w:i/>
+                      <w:color w:val="000000" w:themeColor="text1"/>
+                    </w:rPr>
+                    <w:t xml:space="preserve">to rotate around player </w:t>
+                  </w:r>
+                  <w:r>
+                    <w:rPr>
+                      <w:rFonts w:ascii="Cabin" w:eastAsia="Cabin" w:hAnsi="Cabin" w:cs="Cabin"/>
+                      <w:i/>
+                      <w:color w:val="000000" w:themeColor="text1"/>
+                    </w:rPr>
+                    <w:t>and</w:t>
+                  </w:r>
+                  <w:r>
+                    <w:rPr>
+                      <w:rFonts w:ascii="Cabin" w:eastAsia="Cabin" w:hAnsi="Cabin" w:cs="Cabin"/>
+                      <w:i/>
+                      <w:color w:val="000000" w:themeColor="text1"/>
+                    </w:rPr>
+                    <w:t xml:space="preserve"> always face the boss</w:t>
+                  </w:r>
+                  <w:r>
+                    <w:rPr>
+                      <w:rFonts w:ascii="Cabin" w:eastAsia="Cabin" w:hAnsi="Cabin" w:cs="Cabin"/>
+                      <w:i/>
+                      <w:color w:val="000000" w:themeColor="text1"/>
+                    </w:rPr>
+                    <w:t xml:space="preserve">                         </w:t>
                   </w:r>
                 </w:p>
                 <w:p>

</xml_diff>